<commit_message>
added more stuff to examples
</commit_message>
<xml_diff>
--- a/01_intro/path_tracing.docx
+++ b/01_intro/path_tracing.docx
@@ -243,8 +243,6 @@
         </w:rPr>
         <w:t xml:space="preserve"> correlation with two additional path tracing rules:</w:t>
       </w:r>
-      <w:bookmarkStart w:id="0" w:name="_GoBack"/>
-      <w:bookmarkEnd w:id="0"/>
     </w:p>
     <w:p>
       <w:pPr>
@@ -293,6 +291,8 @@
         </w:rPr>
         <w:t>Sum over all distinct routes, where pathways are considered distinct if they contain different coefficients, or encounter those coefficients in a different order.</w:t>
       </w:r>
+      <w:bookmarkStart w:id="0" w:name="_GoBack"/>
+      <w:bookmarkEnd w:id="0"/>
     </w:p>
     <w:p>
       <w:pPr>

</xml_diff>